<commit_message>
updates from week 2
re-activated the search on the index page. Although it is still not
functioning. Also fixed the grid on the bronze app.
</commit_message>
<xml_diff>
--- a/gold/github.docx
+++ b/gold/github.docx
@@ -60,7 +60,6 @@
     </w:p>
     <w:p/>
     <w:p>
-      <w:bookmarkStart w:id="0" w:name="_GoBack"/>
       <w:r>
         <w:t xml:space="preserve">These are my </w:t>
       </w:r>
@@ -94,6 +93,25 @@
       </w:r>
     </w:p>
     <w:p/>
+    <w:p>
+      <w:r>
+        <w:tab/>
+      </w:r>
+      <w:hyperlink r:id="rId6" w:history="1">
+        <w:r>
+          <w:rPr>
+            <w:rStyle w:val="Hyperlink"/>
+          </w:rPr>
+          <w:t>http://o61839.github.io/MIU_week3/gold/index.html</w:t>
+        </w:r>
+      </w:hyperlink>
+      <w:r>
+        <w:t xml:space="preserve"> </w:t>
+      </w:r>
+      <w:bookmarkStart w:id="0" w:name="_GoBack"/>
+      <w:bookmarkEnd w:id="0"/>
+    </w:p>
+    <w:p/>
     <w:p/>
     <w:p>
       <w:r>
@@ -105,7 +123,7 @@
       <w:r>
         <w:tab/>
       </w:r>
-      <w:hyperlink r:id="rId6" w:history="1">
+      <w:hyperlink r:id="rId7" w:history="1">
         <w:r>
           <w:rPr>
             <w:rStyle w:val="Hyperlink"/>
@@ -142,7 +160,7 @@
       <w:r>
         <w:tab/>
       </w:r>
-      <w:hyperlink r:id="rId7" w:history="1">
+      <w:hyperlink r:id="rId8" w:history="1">
         <w:r>
           <w:rPr>
             <w:rStyle w:val="Hyperlink"/>
@@ -162,7 +180,7 @@
       <w:r>
         <w:tab/>
       </w:r>
-      <w:hyperlink r:id="rId8" w:history="1">
+      <w:hyperlink r:id="rId9" w:history="1">
         <w:r>
           <w:rPr>
             <w:rStyle w:val="Hyperlink"/>
@@ -193,7 +211,7 @@
       <w:r>
         <w:tab/>
       </w:r>
-      <w:hyperlink r:id="rId9" w:history="1">
+      <w:hyperlink r:id="rId10" w:history="1">
         <w:r>
           <w:rPr>
             <w:rStyle w:val="Hyperlink"/>
@@ -213,7 +231,7 @@
       <w:r>
         <w:tab/>
       </w:r>
-      <w:hyperlink r:id="rId10" w:history="1">
+      <w:hyperlink r:id="rId11" w:history="1">
         <w:r>
           <w:rPr>
             <w:rStyle w:val="Hyperlink"/>
@@ -233,7 +251,7 @@
       <w:r>
         <w:tab/>
       </w:r>
-      <w:hyperlink r:id="rId11" w:history="1">
+      <w:hyperlink r:id="rId12" w:history="1">
         <w:r>
           <w:rPr>
             <w:rStyle w:val="Hyperlink"/>
@@ -245,7 +263,6 @@
         <w:t xml:space="preserve"> </w:t>
       </w:r>
     </w:p>
-    <w:bookmarkEnd w:id="0"/>
     <w:p/>
     <w:sectPr>
       <w:pgSz w:w="12240" w:h="15840"/>

</xml_diff>